<commit_message>
css, html tweak; auto testing fix; doc updated
</commit_message>
<xml_diff>
--- a/Prueba técnica DOC.docx
+++ b/Prueba técnica DOC.docx
@@ -61,14 +61,12 @@
           <w:lang w:val="es-CO"/>
         </w:rPr>
       </w:pPr>
-      <w:proofErr w:type="spellStart"/>
       <w:r>
         <w:rPr>
           <w:lang w:val="es-CO"/>
         </w:rPr>
         <w:t>BraveNewCoin</w:t>
       </w:r>
-      <w:proofErr w:type="spellEnd"/>
     </w:p>
     <w:p>
       <w:pPr>
@@ -99,14 +97,12 @@
           <w:lang w:val="es-CO"/>
         </w:rPr>
       </w:pPr>
-      <w:proofErr w:type="spellStart"/>
       <w:r>
         <w:rPr>
           <w:lang w:val="es-CO"/>
         </w:rPr>
         <w:t>Jest</w:t>
       </w:r>
-      <w:proofErr w:type="spellEnd"/>
     </w:p>
     <w:p>
       <w:pPr>
@@ -119,14 +115,12 @@
           <w:lang w:val="es-CO"/>
         </w:rPr>
       </w:pPr>
-      <w:proofErr w:type="spellStart"/>
       <w:r>
         <w:rPr>
           <w:lang w:val="es-CO"/>
         </w:rPr>
         <w:t>Protractor</w:t>
       </w:r>
-      <w:proofErr w:type="spellEnd"/>
     </w:p>
     <w:p>
       <w:pPr>
@@ -167,19 +161,9 @@
           <w:numId w:val="1"/>
         </w:numPr>
       </w:pPr>
-      <w:proofErr w:type="spellStart"/>
-      <w:r>
-        <w:t>Pruebas</w:t>
-      </w:r>
-      <w:proofErr w:type="spellEnd"/>
-      <w:r>
-        <w:t xml:space="preserve"> </w:t>
-      </w:r>
-      <w:proofErr w:type="spellStart"/>
-      <w:r>
-        <w:t>unitarias</w:t>
-      </w:r>
-      <w:proofErr w:type="spellEnd"/>
+      <w:r>
+        <w:t>Pruebas unitarias</w:t>
+      </w:r>
     </w:p>
     <w:p>
       <w:pPr>
@@ -292,25 +276,7 @@
           <w:bCs/>
           <w:lang w:val="es-CO"/>
         </w:rPr>
-        <w:t xml:space="preserve">Desarrollo </w:t>
-      </w:r>
-      <w:proofErr w:type="spellStart"/>
-      <w:r>
-        <w:rPr>
-          <w:b/>
-          <w:bCs/>
-          <w:lang w:val="es-CO"/>
-        </w:rPr>
-        <w:t>Frontend</w:t>
-      </w:r>
-      <w:proofErr w:type="spellEnd"/>
-      <w:r>
-        <w:rPr>
-          <w:b/>
-          <w:bCs/>
-          <w:lang w:val="es-CO"/>
-        </w:rPr>
-        <w:t>:</w:t>
+        <w:t>Desarrollo Frontend:</w:t>
       </w:r>
     </w:p>
     <w:p>
@@ -448,49 +414,7 @@
         <w:rPr>
           <w:lang w:val="es-CO"/>
         </w:rPr>
-        <w:t>Crear un pipeline (</w:t>
-      </w:r>
-      <w:proofErr w:type="spellStart"/>
-      <w:r>
-        <w:rPr>
-          <w:lang w:val="es-CO"/>
-        </w:rPr>
-        <w:t>code</w:t>
-      </w:r>
-      <w:proofErr w:type="spellEnd"/>
-      <w:r>
-        <w:rPr>
-          <w:lang w:val="es-CO"/>
-        </w:rPr>
-        <w:t xml:space="preserve">, </w:t>
-      </w:r>
-      <w:proofErr w:type="spellStart"/>
-      <w:r>
-        <w:rPr>
-          <w:lang w:val="es-CO"/>
-        </w:rPr>
-        <w:t>build</w:t>
-      </w:r>
-      <w:proofErr w:type="spellEnd"/>
-      <w:r>
-        <w:rPr>
-          <w:lang w:val="es-CO"/>
-        </w:rPr>
-        <w:t xml:space="preserve">, </w:t>
-      </w:r>
-      <w:proofErr w:type="spellStart"/>
-      <w:r>
-        <w:rPr>
-          <w:lang w:val="es-CO"/>
-        </w:rPr>
-        <w:t>dev</w:t>
-      </w:r>
-      <w:proofErr w:type="spellEnd"/>
-      <w:r>
-        <w:rPr>
-          <w:lang w:val="es-CO"/>
-        </w:rPr>
-        <w:t>)</w:t>
+        <w:t>Crear un pipeline (code, build, dev)</w:t>
       </w:r>
     </w:p>
     <w:p>
@@ -550,21 +474,7 @@
         <w:rPr>
           <w:lang w:val="es-CO"/>
         </w:rPr>
-        <w:t xml:space="preserve">después de cada </w:t>
-      </w:r>
-      <w:proofErr w:type="spellStart"/>
-      <w:r>
-        <w:rPr>
-          <w:lang w:val="es-CO"/>
-        </w:rPr>
-        <w:t>release</w:t>
-      </w:r>
-      <w:proofErr w:type="spellEnd"/>
-      <w:r>
-        <w:rPr>
-          <w:lang w:val="es-CO"/>
-        </w:rPr>
-        <w:t>), Pruebas basadas en riesgo (verificar las funciones críticas), Pruebas complejas (llenar formularios) y Casos de prueba repetitivos</w:t>
+        <w:t>después de cada release), Pruebas basadas en riesgo (verificar las funciones críticas), Pruebas complejas (llenar formularios) y Casos de prueba repetitivos</w:t>
       </w:r>
       <w:r>
         <w:rPr>
@@ -607,14 +517,12 @@
           <w:lang w:val="es-CO"/>
         </w:rPr>
       </w:pPr>
-      <w:proofErr w:type="spellStart"/>
       <w:r>
         <w:rPr>
           <w:lang w:val="es-CO"/>
         </w:rPr>
         <w:t>Swagger</w:t>
       </w:r>
-      <w:proofErr w:type="spellEnd"/>
     </w:p>
     <w:p>
       <w:pPr>
@@ -627,14 +535,12 @@
           <w:lang w:val="es-CO"/>
         </w:rPr>
       </w:pPr>
-      <w:proofErr w:type="spellStart"/>
       <w:r>
         <w:rPr>
           <w:lang w:val="es-CO"/>
         </w:rPr>
         <w:t>Postman</w:t>
       </w:r>
-      <w:proofErr w:type="spellEnd"/>
     </w:p>
     <w:p>
       <w:pPr>
@@ -665,14 +571,12 @@
           <w:lang w:val="es-CO"/>
         </w:rPr>
       </w:pPr>
-      <w:proofErr w:type="spellStart"/>
       <w:r>
         <w:rPr>
           <w:lang w:val="es-CO"/>
         </w:rPr>
         <w:t>Ymeter</w:t>
       </w:r>
-      <w:proofErr w:type="spellEnd"/>
     </w:p>
     <w:p>
       <w:pPr>
@@ -685,14 +589,12 @@
           <w:lang w:val="es-CO"/>
         </w:rPr>
       </w:pPr>
-      <w:proofErr w:type="spellStart"/>
       <w:r>
         <w:rPr>
           <w:lang w:val="es-CO"/>
         </w:rPr>
         <w:t>Readme</w:t>
       </w:r>
-      <w:proofErr w:type="spellEnd"/>
     </w:p>
     <w:p>
       <w:pPr>
@@ -823,21 +725,7 @@
         <w:rPr>
           <w:lang w:val="es-CO"/>
         </w:rPr>
-        <w:t xml:space="preserve">Las funcionalidades a ser automatizadas serán seleccionadas utilizando los </w:t>
-      </w:r>
-      <w:proofErr w:type="spellStart"/>
-      <w:r>
-        <w:rPr>
-          <w:lang w:val="es-CO"/>
-        </w:rPr>
-        <w:t>criteios</w:t>
-      </w:r>
-      <w:proofErr w:type="spellEnd"/>
-      <w:r>
-        <w:rPr>
-          <w:lang w:val="es-CO"/>
-        </w:rPr>
-        <w:t xml:space="preserve"> de la lista de chequeo “qué casos de pruebas </w:t>
+        <w:t xml:space="preserve">Las funcionalidades a ser automatizadas serán seleccionadas utilizando los criteios de la lista de chequeo “qué casos de pruebas </w:t>
       </w:r>
       <w:r>
         <w:rPr>
@@ -980,21 +868,7 @@
               <w:rPr>
                 <w:lang w:val="es-CO"/>
               </w:rPr>
-              <w:t>Severidad (</w:t>
-            </w:r>
-            <w:proofErr w:type="spellStart"/>
-            <w:r>
-              <w:rPr>
-                <w:lang w:val="es-CO"/>
-              </w:rPr>
-              <w:t>prob</w:t>
-            </w:r>
-            <w:proofErr w:type="spellEnd"/>
-            <w:r>
-              <w:rPr>
-                <w:lang w:val="es-CO"/>
-              </w:rPr>
-              <w:t>*impacto)</w:t>
+              <w:t>Severidad (prob*impacto)</w:t>
             </w:r>
           </w:p>
         </w:tc>
@@ -1366,28 +1240,12 @@
                 <w:lang w:val="es-CO"/>
               </w:rPr>
             </w:pPr>
-            <w:proofErr w:type="spellStart"/>
             <w:r>
               <w:rPr>
                 <w:lang w:val="es-CO"/>
               </w:rPr>
-              <w:t>Selenium</w:t>
+              <w:t>Selenium WebDriver</w:t>
             </w:r>
-            <w:proofErr w:type="spellEnd"/>
-            <w:r>
-              <w:rPr>
-                <w:lang w:val="es-CO"/>
-              </w:rPr>
-              <w:t xml:space="preserve"> </w:t>
-            </w:r>
-            <w:proofErr w:type="spellStart"/>
-            <w:r>
-              <w:rPr>
-                <w:lang w:val="es-CO"/>
-              </w:rPr>
-              <w:t>WebDriver</w:t>
-            </w:r>
-            <w:proofErr w:type="spellEnd"/>
           </w:p>
         </w:tc>
         <w:tc>
@@ -1424,14 +1282,12 @@
                 <w:lang w:val="es-CO"/>
               </w:rPr>
             </w:pPr>
-            <w:proofErr w:type="spellStart"/>
             <w:r>
               <w:rPr>
                 <w:lang w:val="es-CO"/>
               </w:rPr>
               <w:t>Protractor</w:t>
             </w:r>
-            <w:proofErr w:type="spellEnd"/>
           </w:p>
         </w:tc>
         <w:tc>
@@ -1468,14 +1324,12 @@
                 <w:lang w:val="es-CO"/>
               </w:rPr>
             </w:pPr>
-            <w:proofErr w:type="spellStart"/>
             <w:r>
               <w:rPr>
                 <w:lang w:val="es-CO"/>
               </w:rPr>
               <w:t>protractor-beautiful-reporter</w:t>
             </w:r>
-            <w:proofErr w:type="spellEnd"/>
           </w:p>
         </w:tc>
         <w:tc>
@@ -1494,16 +1348,8 @@
               <w:rPr>
                 <w:lang w:val="es-CO"/>
               </w:rPr>
-              <w:t xml:space="preserve">Generación de reportes de </w:t>
+              <w:t>Generación de reportes de protractor</w:t>
             </w:r>
-            <w:proofErr w:type="spellStart"/>
-            <w:r>
-              <w:rPr>
-                <w:lang w:val="es-CO"/>
-              </w:rPr>
-              <w:t>protractor</w:t>
-            </w:r>
-            <w:proofErr w:type="spellEnd"/>
           </w:p>
         </w:tc>
       </w:tr>
@@ -1520,14 +1366,12 @@
                 <w:lang w:val="es-CO"/>
               </w:rPr>
             </w:pPr>
-            <w:proofErr w:type="spellStart"/>
             <w:r>
               <w:rPr>
                 <w:lang w:val="es-CO"/>
               </w:rPr>
               <w:t>Chromedriver</w:t>
             </w:r>
-            <w:proofErr w:type="spellEnd"/>
           </w:p>
         </w:tc>
         <w:tc>
@@ -1564,28 +1408,12 @@
                 <w:lang w:val="es-CO"/>
               </w:rPr>
             </w:pPr>
-            <w:proofErr w:type="spellStart"/>
             <w:r>
               <w:rPr>
                 <w:lang w:val="es-CO"/>
               </w:rPr>
-              <w:t>Katalon</w:t>
+              <w:t>Katalon recorder</w:t>
             </w:r>
-            <w:proofErr w:type="spellEnd"/>
-            <w:r>
-              <w:rPr>
-                <w:lang w:val="es-CO"/>
-              </w:rPr>
-              <w:t xml:space="preserve"> </w:t>
-            </w:r>
-            <w:proofErr w:type="spellStart"/>
-            <w:r>
-              <w:rPr>
-                <w:lang w:val="es-CO"/>
-              </w:rPr>
-              <w:t>recorder</w:t>
-            </w:r>
-            <w:proofErr w:type="spellEnd"/>
           </w:p>
         </w:tc>
         <w:tc>
@@ -1799,21 +1627,7 @@
         <w:rPr>
           <w:lang w:val="es-CO"/>
         </w:rPr>
-        <w:t xml:space="preserve">El </w:t>
-      </w:r>
-      <w:proofErr w:type="spellStart"/>
-      <w:r>
-        <w:rPr>
-          <w:lang w:val="es-CO"/>
-        </w:rPr>
-        <w:t>framework</w:t>
-      </w:r>
-      <w:proofErr w:type="spellEnd"/>
-      <w:r>
-        <w:rPr>
-          <w:lang w:val="es-CO"/>
-        </w:rPr>
-        <w:t xml:space="preserve"> de pruebas está instalado y listo para ejecutarse.</w:t>
+        <w:t>El framework de pruebas está instalado y listo para ejecutarse.</w:t>
       </w:r>
     </w:p>
     <w:p>
@@ -2033,35 +1847,7 @@
               <w:rPr>
                 <w:lang w:val="es-CO"/>
               </w:rPr>
-              <w:t xml:space="preserve">Intercambiar los selectores de </w:t>
-            </w:r>
-            <w:proofErr w:type="spellStart"/>
-            <w:r>
-              <w:rPr>
-                <w:lang w:val="es-CO"/>
-              </w:rPr>
-              <w:t>cryptomoneda</w:t>
-            </w:r>
-            <w:proofErr w:type="spellEnd"/>
-            <w:r>
-              <w:rPr>
-                <w:lang w:val="es-CO"/>
-              </w:rPr>
-              <w:t xml:space="preserve">, Realizar el cambio de una cantidad de criptomoneda a otra, Tomar la criptomoneda a cambiar desde la tabla de </w:t>
-            </w:r>
-            <w:proofErr w:type="spellStart"/>
-            <w:r>
-              <w:rPr>
-                <w:lang w:val="es-CO"/>
-              </w:rPr>
-              <w:t>cryptomonedas</w:t>
-            </w:r>
-            <w:proofErr w:type="spellEnd"/>
-            <w:r>
-              <w:rPr>
-                <w:lang w:val="es-CO"/>
-              </w:rPr>
-              <w:t>, Evitar el cambio de criptomoneda cuando no se indica la cantidad</w:t>
+              <w:t>Intercambiar los selectores de cryptomoneda, Realizar el cambio de una cantidad de criptomoneda a otra, Tomar la criptomoneda a cambiar desde la tabla de cryptomonedas, Evitar el cambio de criptomoneda cuando no se indica la cantidad</w:t>
             </w:r>
           </w:p>
         </w:tc>
@@ -2198,6 +1984,466 @@
     </w:p>
     <w:p>
       <w:pPr>
+        <w:pStyle w:val="Ttulo3"/>
+        <w:rPr>
+          <w:lang w:val="es-CO"/>
+        </w:rPr>
+      </w:pPr>
+      <w:r>
+        <w:rPr>
+          <w:lang w:val="es-CO"/>
+        </w:rPr>
+        <w:t>Funcionalidades a probar</w:t>
+      </w:r>
+    </w:p>
+    <w:p>
+      <w:pPr>
+        <w:rPr>
+          <w:lang w:val="es-CO"/>
+        </w:rPr>
+      </w:pPr>
+      <w:r>
+        <w:rPr>
+          <w:lang w:val="es-CO"/>
+        </w:rPr>
+        <w:t>Para el calculo de cambio de criptomoneda:</w:t>
+      </w:r>
+    </w:p>
+    <w:tbl>
+      <w:tblPr>
+        <w:tblStyle w:val="Tablaconcuadrcula"/>
+        <w:tblW w:w="0" w:type="auto"/>
+        <w:tblLook w:val="04A0" w:firstRow="1" w:lastRow="0" w:firstColumn="1" w:lastColumn="0" w:noHBand="0" w:noVBand="1"/>
+      </w:tblPr>
+      <w:tblGrid>
+        <w:gridCol w:w="2014"/>
+        <w:gridCol w:w="2475"/>
+        <w:gridCol w:w="2385"/>
+        <w:gridCol w:w="2476"/>
+      </w:tblGrid>
+      <w:tr>
+        <w:tc>
+          <w:tcPr>
+            <w:tcW w:w="2014" w:type="dxa"/>
+          </w:tcPr>
+          <w:p>
+            <w:pPr>
+              <w:rPr>
+                <w:lang w:val="es-CO"/>
+              </w:rPr>
+            </w:pPr>
+            <w:r>
+              <w:rPr>
+                <w:lang w:val="es-CO"/>
+              </w:rPr>
+              <w:t>Funcionalidad</w:t>
+            </w:r>
+          </w:p>
+        </w:tc>
+        <w:tc>
+          <w:tcPr>
+            <w:tcW w:w="2475" w:type="dxa"/>
+          </w:tcPr>
+          <w:p>
+            <w:pPr>
+              <w:rPr>
+                <w:lang w:val="es-CO"/>
+              </w:rPr>
+            </w:pPr>
+            <w:r>
+              <w:rPr>
+                <w:lang w:val="es-CO"/>
+              </w:rPr>
+              <w:t>Flujo</w:t>
+            </w:r>
+          </w:p>
+        </w:tc>
+        <w:tc>
+          <w:tcPr>
+            <w:tcW w:w="2385" w:type="dxa"/>
+          </w:tcPr>
+          <w:p>
+            <w:pPr>
+              <w:rPr>
+                <w:lang w:val="es-CO"/>
+              </w:rPr>
+            </w:pPr>
+            <w:r>
+              <w:rPr>
+                <w:lang w:val="es-CO"/>
+              </w:rPr>
+              <w:t>Criterio de aceptación</w:t>
+            </w:r>
+          </w:p>
+        </w:tc>
+        <w:tc>
+          <w:tcPr>
+            <w:tcW w:w="2476" w:type="dxa"/>
+          </w:tcPr>
+          <w:p>
+            <w:pPr>
+              <w:rPr>
+                <w:lang w:val="es-CO"/>
+              </w:rPr>
+            </w:pPr>
+            <w:r>
+              <w:rPr>
+                <w:lang w:val="es-CO"/>
+              </w:rPr>
+              <w:t>Comentarios</w:t>
+            </w:r>
+          </w:p>
+        </w:tc>
+      </w:tr>
+      <w:tr>
+        <w:tc>
+          <w:tcPr>
+            <w:tcW w:w="2014" w:type="dxa"/>
+          </w:tcPr>
+          <w:p>
+            <w:pPr>
+              <w:rPr>
+                <w:lang w:val="es-CO"/>
+              </w:rPr>
+            </w:pPr>
+            <w:r>
+              <w:rPr>
+                <w:lang w:val="es-CO"/>
+              </w:rPr>
+              <w:t>No se puede calcular el valor de cambio de monedas sin ingresar la cantidad.</w:t>
+            </w:r>
+          </w:p>
+        </w:tc>
+        <w:tc>
+          <w:tcPr>
+            <w:tcW w:w="2475" w:type="dxa"/>
+          </w:tcPr>
+          <w:p>
+            <w:pPr>
+              <w:rPr>
+                <w:lang w:val="es-CO"/>
+              </w:rPr>
+            </w:pPr>
+            <w:r>
+              <w:rPr>
+                <w:lang w:val="es-CO"/>
+              </w:rPr>
+              <w:t>El usuario selecciona las monedas a calcular, omite introducir la cantidad y ejecuta el cálculo.</w:t>
+            </w:r>
+          </w:p>
+        </w:tc>
+        <w:tc>
+          <w:tcPr>
+            <w:tcW w:w="2385" w:type="dxa"/>
+          </w:tcPr>
+          <w:p>
+            <w:pPr>
+              <w:rPr>
+                <w:lang w:val="es-CO"/>
+              </w:rPr>
+            </w:pPr>
+            <w:r>
+              <w:rPr>
+                <w:lang w:val="es-CO"/>
+              </w:rPr>
+              <w:t>Debe aparecer en la vista un mensaje de error cuando el usuario no ingresa la cantidad de moneda a calcular. La operación no se ejecuta.</w:t>
+            </w:r>
+          </w:p>
+        </w:tc>
+        <w:tc>
+          <w:tcPr>
+            <w:tcW w:w="2476" w:type="dxa"/>
+          </w:tcPr>
+          <w:p>
+            <w:pPr>
+              <w:rPr>
+                <w:lang w:val="es-CO"/>
+              </w:rPr>
+            </w:pPr>
+            <w:r>
+              <w:rPr>
+                <w:lang w:val="es-CO"/>
+              </w:rPr>
+              <w:t>No es una funcionalidad crítica.</w:t>
+            </w:r>
+          </w:p>
+        </w:tc>
+      </w:tr>
+      <w:tr>
+        <w:tc>
+          <w:tcPr>
+            <w:tcW w:w="2014" w:type="dxa"/>
+          </w:tcPr>
+          <w:p>
+            <w:pPr>
+              <w:rPr>
+                <w:lang w:val="es-CO"/>
+              </w:rPr>
+            </w:pPr>
+            <w:r>
+              <w:rPr>
+                <w:lang w:val="es-CO"/>
+              </w:rPr>
+              <w:t>Se calcula el valor de una cantidad de moneda respecto a otra.</w:t>
+            </w:r>
+          </w:p>
+        </w:tc>
+        <w:tc>
+          <w:tcPr>
+            <w:tcW w:w="2475" w:type="dxa"/>
+          </w:tcPr>
+          <w:p>
+            <w:pPr>
+              <w:rPr>
+                <w:lang w:val="es-CO"/>
+              </w:rPr>
+            </w:pPr>
+            <w:r>
+              <w:rPr>
+                <w:lang w:val="es-CO"/>
+              </w:rPr>
+              <w:t>El usuario selecciona las monedas, ingresa la cantidad y ejecuta el cálculo.</w:t>
+            </w:r>
+          </w:p>
+        </w:tc>
+        <w:tc>
+          <w:tcPr>
+            <w:tcW w:w="2385" w:type="dxa"/>
+          </w:tcPr>
+          <w:p>
+            <w:pPr>
+              <w:rPr>
+                <w:lang w:val="es-CO"/>
+              </w:rPr>
+            </w:pPr>
+            <w:r>
+              <w:rPr>
+                <w:lang w:val="es-CO"/>
+              </w:rPr>
+              <w:t>Debe darse una respuesta a la operación.</w:t>
+            </w:r>
+          </w:p>
+        </w:tc>
+        <w:tc>
+          <w:tcPr>
+            <w:tcW w:w="2476" w:type="dxa"/>
+          </w:tcPr>
+          <w:p>
+            <w:pPr>
+              <w:rPr>
+                <w:lang w:val="es-CO"/>
+              </w:rPr>
+            </w:pPr>
+            <w:r>
+              <w:rPr>
+                <w:lang w:val="es-CO"/>
+              </w:rPr>
+              <w:t>Es la funcionalidad principal de la vista.</w:t>
+            </w:r>
+          </w:p>
+        </w:tc>
+      </w:tr>
+      <w:tr>
+        <w:tc>
+          <w:tcPr>
+            <w:tcW w:w="2014" w:type="dxa"/>
+          </w:tcPr>
+          <w:p>
+            <w:pPr>
+              <w:rPr>
+                <w:lang w:val="es-CO"/>
+              </w:rPr>
+            </w:pPr>
+            <w:r>
+              <w:rPr>
+                <w:lang w:val="es-CO"/>
+              </w:rPr>
+              <w:t xml:space="preserve">Se tomarla criptomoneda </w:t>
+            </w:r>
+            <w:r>
+              <w:rPr>
+                <w:lang w:val="es-CO"/>
+              </w:rPr>
+              <w:t>hacia la que se va a calcular desde la lista de monedas para hacer la operación.</w:t>
+            </w:r>
+          </w:p>
+        </w:tc>
+        <w:tc>
+          <w:tcPr>
+            <w:tcW w:w="2475" w:type="dxa"/>
+          </w:tcPr>
+          <w:p>
+            <w:pPr>
+              <w:rPr>
+                <w:lang w:val="es-CO"/>
+              </w:rPr>
+            </w:pPr>
+            <w:r>
+              <w:rPr>
+                <w:lang w:val="es-CO"/>
+              </w:rPr>
+              <w:t>El usuario va a lista de monedas, selecciona la moneda a la que va a cambiar, selecciona la moneda, ingresa la cantidad desde la que va a calcular y ejecuta el cálculo.</w:t>
+            </w:r>
+          </w:p>
+        </w:tc>
+        <w:tc>
+          <w:tcPr>
+            <w:tcW w:w="2385" w:type="dxa"/>
+          </w:tcPr>
+          <w:p>
+            <w:pPr>
+              <w:rPr>
+                <w:lang w:val="es-CO"/>
+              </w:rPr>
+            </w:pPr>
+            <w:r>
+              <w:rPr>
+                <w:lang w:val="es-CO"/>
+              </w:rPr>
+              <w:t>Debe seleccionarse la moneda desde la lista y pasar al campo de moneda a la que se va a cambiar. Además, ejecutar la operación y dar una respuesta.</w:t>
+            </w:r>
+          </w:p>
+        </w:tc>
+        <w:tc>
+          <w:tcPr>
+            <w:tcW w:w="2476" w:type="dxa"/>
+          </w:tcPr>
+          <w:p>
+            <w:pPr>
+              <w:rPr>
+                <w:lang w:val="es-CO"/>
+              </w:rPr>
+            </w:pPr>
+            <w:r>
+              <w:rPr>
+                <w:lang w:val="es-CO"/>
+              </w:rPr>
+              <w:t>Depende de la funcionalidad de la vista de lista de monedas</w:t>
+            </w:r>
+          </w:p>
+        </w:tc>
+      </w:tr>
+      <w:tr>
+        <w:tc>
+          <w:tcPr>
+            <w:tcW w:w="2014" w:type="dxa"/>
+          </w:tcPr>
+          <w:p>
+            <w:pPr>
+              <w:rPr>
+                <w:lang w:val="es-CO"/>
+              </w:rPr>
+            </w:pPr>
+            <w:r>
+              <w:rPr>
+                <w:lang w:val="es-CO"/>
+              </w:rPr>
+              <w:t xml:space="preserve">Se puede intercambiar la </w:t>
+            </w:r>
+            <w:r>
+              <w:rPr>
+                <w:lang w:val="es-CO"/>
+              </w:rPr>
+              <w:lastRenderedPageBreak/>
+              <w:t>selección de monedas que se van a operar. La moneda desde la que se hace el cálculo será ahora la moneda hacia la que se hará la operación.</w:t>
+            </w:r>
+          </w:p>
+        </w:tc>
+        <w:tc>
+          <w:tcPr>
+            <w:tcW w:w="2475" w:type="dxa"/>
+          </w:tcPr>
+          <w:p>
+            <w:pPr>
+              <w:rPr>
+                <w:lang w:val="es-CO"/>
+              </w:rPr>
+            </w:pPr>
+            <w:r>
+              <w:rPr>
+                <w:lang w:val="es-CO"/>
+              </w:rPr>
+              <w:lastRenderedPageBreak/>
+              <w:t xml:space="preserve">El usuario selecciona las monedas </w:t>
+            </w:r>
+            <w:r>
+              <w:rPr>
+                <w:lang w:val="es-CO"/>
+              </w:rPr>
+              <w:t xml:space="preserve">a operar y </w:t>
+            </w:r>
+            <w:r>
+              <w:rPr>
+                <w:lang w:val="es-CO"/>
+              </w:rPr>
+              <w:lastRenderedPageBreak/>
+              <w:t>ejecuta el intercambio de estas.</w:t>
+            </w:r>
+          </w:p>
+        </w:tc>
+        <w:tc>
+          <w:tcPr>
+            <w:tcW w:w="2385" w:type="dxa"/>
+          </w:tcPr>
+          <w:p>
+            <w:pPr>
+              <w:rPr>
+                <w:lang w:val="es-CO"/>
+              </w:rPr>
+            </w:pPr>
+            <w:r>
+              <w:rPr>
+                <w:lang w:val="es-CO"/>
+              </w:rPr>
+              <w:lastRenderedPageBreak/>
+              <w:t xml:space="preserve">La moneda desde la que se hace el cálculo debe </w:t>
+            </w:r>
+            <w:r>
+              <w:rPr>
+                <w:lang w:val="es-CO"/>
+              </w:rPr>
+              <w:lastRenderedPageBreak/>
+              <w:t>estar en la posición de la moneda hacia la que se hace la operación. Igualmente, la moneda hacia la que se hace la operación debe estar en la posición de la moneda desde la que se hará el cálculo.</w:t>
+            </w:r>
+          </w:p>
+        </w:tc>
+        <w:tc>
+          <w:tcPr>
+            <w:tcW w:w="2476" w:type="dxa"/>
+          </w:tcPr>
+          <w:p>
+            <w:pPr>
+              <w:rPr>
+                <w:lang w:val="es-CO"/>
+              </w:rPr>
+            </w:pPr>
+            <w:r>
+              <w:rPr>
+                <w:lang w:val="es-CO"/>
+              </w:rPr>
+              <w:lastRenderedPageBreak/>
+              <w:t xml:space="preserve">El intercambio de monedas puede darse n </w:t>
+            </w:r>
+            <w:r>
+              <w:rPr>
+                <w:lang w:val="es-CO"/>
+              </w:rPr>
+              <w:lastRenderedPageBreak/>
+              <w:t>veces y su resultado debe seguir estando dentro del criterio de aceptación.</w:t>
+            </w:r>
+          </w:p>
+        </w:tc>
+      </w:tr>
+    </w:tbl>
+    <w:p>
+      <w:pPr>
+        <w:rPr>
+          <w:lang w:val="es-CO"/>
+        </w:rPr>
+      </w:pPr>
+    </w:p>
+    <w:p>
+      <w:pPr>
         <w:pStyle w:val="Prrafodelista"/>
         <w:ind w:left="1080"/>
         <w:rPr>
@@ -2233,14 +2479,12 @@
         </w:rPr>
         <w:t xml:space="preserve">El reporte de las pruebas se obtendrá a través de </w:t>
       </w:r>
-      <w:proofErr w:type="spellStart"/>
       <w:r>
         <w:rPr>
           <w:lang w:val="es-CO"/>
         </w:rPr>
         <w:t>protractor-beautiful-reporter</w:t>
       </w:r>
-      <w:proofErr w:type="spellEnd"/>
       <w:r>
         <w:rPr>
           <w:lang w:val="es-CO"/>
@@ -2407,61 +2651,56 @@
           <w:szCs w:val="24"/>
           <w:lang w:val="es-CO"/>
         </w:rPr>
+        <w:lastRenderedPageBreak/>
         <w:t xml:space="preserve">Los </w:t>
       </w:r>
-      <w:proofErr w:type="spellStart"/>
       <w:r>
         <w:rPr>
           <w:sz w:val="24"/>
           <w:szCs w:val="24"/>
           <w:lang w:val="es-CO"/>
         </w:rPr>
-        <w:t>brave</w:t>
-      </w:r>
-      <w:proofErr w:type="spellEnd"/>
+        <w:t>B</w:t>
+      </w:r>
       <w:r>
         <w:rPr>
           <w:sz w:val="24"/>
           <w:szCs w:val="24"/>
           <w:lang w:val="es-CO"/>
         </w:rPr>
-        <w:t xml:space="preserve"> new </w:t>
-      </w:r>
-      <w:proofErr w:type="spellStart"/>
+        <w:t xml:space="preserve">rave </w:t>
+      </w:r>
       <w:r>
         <w:rPr>
           <w:sz w:val="24"/>
           <w:szCs w:val="24"/>
           <w:lang w:val="es-CO"/>
         </w:rPr>
-        <w:t>coin</w:t>
-      </w:r>
-      <w:proofErr w:type="spellEnd"/>
+        <w:t>N</w:t>
+      </w:r>
       <w:r>
         <w:rPr>
           <w:sz w:val="24"/>
           <w:szCs w:val="24"/>
           <w:lang w:val="es-CO"/>
         </w:rPr>
-        <w:t xml:space="preserve"> agregados a la </w:t>
-      </w:r>
-      <w:proofErr w:type="spellStart"/>
+        <w:t xml:space="preserve">ew </w:t>
+      </w:r>
       <w:r>
         <w:rPr>
           <w:sz w:val="24"/>
           <w:szCs w:val="24"/>
           <w:lang w:val="es-CO"/>
         </w:rPr>
-        <w:t>bd</w:t>
-      </w:r>
-      <w:proofErr w:type="spellEnd"/>
+        <w:t>C</w:t>
+      </w:r>
       <w:r>
         <w:rPr>
           <w:sz w:val="24"/>
           <w:szCs w:val="24"/>
           <w:lang w:val="es-CO"/>
         </w:rPr>
-        <w:t xml:space="preserve"> tienen un precio aleatorio</w:t>
+        <w:t>oin agregados a la bd tienen un precio aleatorio</w:t>
       </w:r>
       <w:r>
         <w:rPr>
@@ -2518,56 +2757,48 @@
           <w:szCs w:val="24"/>
           <w:lang w:val="es-CO"/>
         </w:rPr>
-        <w:t xml:space="preserve">el código de </w:t>
-      </w:r>
-      <w:proofErr w:type="spellStart"/>
+        <w:t>el código de backend para el API</w:t>
+      </w:r>
       <w:r>
         <w:rPr>
           <w:sz w:val="24"/>
           <w:szCs w:val="24"/>
           <w:lang w:val="es-CO"/>
         </w:rPr>
-        <w:t>backend</w:t>
-      </w:r>
-      <w:proofErr w:type="spellEnd"/>
+        <w:t xml:space="preserve"> y la publicación del reporte resultante</w:t>
+      </w:r>
       <w:r>
         <w:rPr>
           <w:sz w:val="24"/>
           <w:szCs w:val="24"/>
           <w:lang w:val="es-CO"/>
         </w:rPr>
-        <w:t xml:space="preserve"> para el API</w:t>
-      </w:r>
-      <w:r>
+        <w:t>.</w:t>
+      </w:r>
+    </w:p>
+    <w:p>
+      <w:pPr>
         <w:rPr>
           <w:sz w:val="24"/>
           <w:szCs w:val="24"/>
           <w:lang w:val="es-CO"/>
         </w:rPr>
-        <w:t xml:space="preserve"> y la publicación del reporte resultante</w:t>
-      </w:r>
+      </w:pPr>
       <w:r>
         <w:rPr>
           <w:sz w:val="24"/>
           <w:szCs w:val="24"/>
           <w:lang w:val="es-CO"/>
         </w:rPr>
-        <w:t>.</w:t>
-      </w:r>
-    </w:p>
-    <w:p>
-      <w:pPr>
-        <w:rPr>
-          <w:lang w:val="es-CO"/>
-        </w:rPr>
-      </w:pPr>
+        <w:t xml:space="preserve">Los idiomas manejados por i18n serán </w:t>
+      </w:r>
       <w:r>
         <w:rPr>
           <w:sz w:val="24"/>
           <w:szCs w:val="24"/>
           <w:lang w:val="es-CO"/>
         </w:rPr>
-        <w:t>Los idiomas manejados por i18n serán Español (es) e Inglés (en)</w:t>
+        <w:t>español</w:t>
       </w:r>
       <w:r>
         <w:rPr>
@@ -2575,36 +2806,32 @@
           <w:szCs w:val="24"/>
           <w:lang w:val="es-CO"/>
         </w:rPr>
-        <w:t xml:space="preserve"> se ven al hacer </w:t>
-      </w:r>
-      <w:proofErr w:type="spellStart"/>
+        <w:t xml:space="preserve"> (es) e </w:t>
+      </w:r>
       <w:r>
         <w:rPr>
           <w:sz w:val="24"/>
           <w:szCs w:val="24"/>
           <w:lang w:val="es-CO"/>
         </w:rPr>
-        <w:t>build</w:t>
-      </w:r>
-      <w:proofErr w:type="spellEnd"/>
+        <w:t>inglés</w:t>
+      </w:r>
       <w:r>
         <w:rPr>
           <w:sz w:val="24"/>
           <w:szCs w:val="24"/>
           <w:lang w:val="es-CO"/>
         </w:rPr>
-        <w:t xml:space="preserve"> en </w:t>
-      </w:r>
-      <w:proofErr w:type="spellStart"/>
+        <w:t xml:space="preserve"> (en)</w:t>
+      </w:r>
       <w:r>
         <w:rPr>
           <w:sz w:val="24"/>
           <w:szCs w:val="24"/>
           <w:lang w:val="es-CO"/>
         </w:rPr>
-        <w:t>dev</w:t>
-      </w:r>
-      <w:proofErr w:type="spellEnd"/>
+        <w:t xml:space="preserve"> se ven al hacer build en dev</w:t>
+      </w:r>
       <w:r>
         <w:rPr>
           <w:sz w:val="24"/>
@@ -2612,6 +2839,46 @@
           <w:lang w:val="es-CO"/>
         </w:rPr>
         <w:t>, no se producirá despliegue de traducciones porque no hay etapa de despliegue a servidor en nube.</w:t>
+      </w:r>
+    </w:p>
+    <w:p>
+      <w:pPr>
+        <w:rPr>
+          <w:sz w:val="24"/>
+          <w:szCs w:val="24"/>
+          <w:lang w:val="es-CO"/>
+        </w:rPr>
+      </w:pPr>
+      <w:r>
+        <w:rPr>
+          <w:sz w:val="24"/>
+          <w:szCs w:val="24"/>
+          <w:lang w:val="es-CO"/>
+        </w:rPr>
+        <w:t>El api de BraveNewCoin tiene los precios de las criptomonedas, que se muestran en frontend, pero no se encontró un registro de las monedas (no cripto).</w:t>
+      </w:r>
+    </w:p>
+    <w:p>
+      <w:pPr>
+        <w:rPr>
+          <w:lang w:val="es-CO"/>
+        </w:rPr>
+      </w:pPr>
+      <w:r>
+        <w:rPr>
+          <w:sz w:val="24"/>
+          <w:szCs w:val="24"/>
+          <w:lang w:val="es-CO"/>
+        </w:rPr>
+        <w:t xml:space="preserve">Se agrega el botón de convertir para realizar la acción de calcular el precio de la cantidad de criptomonedas seleccionada </w:t>
+      </w:r>
+      <w:r>
+        <w:rPr>
+          <w:sz w:val="24"/>
+          <w:szCs w:val="24"/>
+          <w:lang w:val="es-CO"/>
+        </w:rPr>
+        <w:t>cuando el usuario crea que sus parámetros están listos.</w:t>
       </w:r>
     </w:p>
     <w:sectPr>

</xml_diff>